<commit_message>
started report for summer practic
</commit_message>
<xml_diff>
--- a/СГТУ 6 сем/_Курсовые/220768_б1-ИВЧТ31_2024_9.docx
+++ b/СГТУ 6 сем/_Курсовые/220768_б1-ИВЧТ31_2024_9.docx
@@ -331,8 +331,7 @@
     </w:p>
     <w:p>
       <w:pPr>
-        <w:spacing w:before="240"/>
-        <w:ind w:left="4678"/>
+        <w:pStyle w:val="25"/>
         <w:rPr>
           <w:rFonts w:eastAsia="Arial Unicode MS"/>
           <w:color w:val="000000"/>
@@ -344,8 +343,10 @@
         <w:rPr>
           <w:rFonts w:eastAsia="Arial Unicode MS"/>
           <w:color w:val="000000"/>
+          <w:spacing w:val="0"/>
           <w:u w:color="000000"/>
           <w:shd w:val="clear" w:color="auto" w:fill="FFFFFF"/>
+          <w:lang w:eastAsia="ru-RU"/>
         </w:rPr>
         <w:t>____________________________</w:t>
       </w:r>
@@ -544,86 +545,7 @@
     </w:p>
     <w:p>
       <w:pPr>
-        <w:pStyle w:val="BodyA"/>
-        <w:tabs>
-          <w:tab w:val="left" w:pos="708"/>
-          <w:tab w:val="left" w:pos="1416"/>
-          <w:tab w:val="left" w:pos="2124"/>
-          <w:tab w:val="left" w:pos="2832"/>
-          <w:tab w:val="left" w:pos="3540"/>
-          <w:tab w:val="left" w:pos="4248"/>
-          <w:tab w:val="left" w:pos="4956"/>
-          <w:tab w:val="left" w:pos="5664"/>
-          <w:tab w:val="left" w:pos="6372"/>
-          <w:tab w:val="left" w:pos="7080"/>
-          <w:tab w:val="left" w:pos="7788"/>
-          <w:tab w:val="left" w:pos="8496"/>
-          <w:tab w:val="left" w:pos="8851"/>
-        </w:tabs>
-        <w:jc w:val="right"/>
-        <w:rPr>
-          <w:rFonts w:ascii="Times New Roman" w:hAnsi="Times New Roman" w:cs="Times New Roman"/>
-          <w:sz w:val="28"/>
-          <w:szCs w:val="28"/>
-          <w:shd w:val="clear" w:color="auto" w:fill="FFFFFF"/>
-        </w:rPr>
-      </w:pPr>
-      <w:r>
-        <w:rPr>
-          <w:rFonts w:ascii="Times New Roman" w:hAnsi="Times New Roman" w:cs="Times New Roman"/>
-          <w:sz w:val="28"/>
-          <w:szCs w:val="28"/>
-          <w:shd w:val="clear" w:color="auto" w:fill="FFFFFF"/>
-        </w:rPr>
-        <w:t xml:space="preserve">Курсовая работа защищена на оценку </w:t>
-      </w:r>
-      <w:r>
-        <w:rPr>
-          <w:rFonts w:ascii="Times New Roman" w:hAnsi="Times New Roman" w:cs="Times New Roman"/>
-          <w:sz w:val="28"/>
-          <w:szCs w:val="28"/>
-          <w:shd w:val="clear" w:color="auto" w:fill="FFFFFF"/>
-        </w:rPr>
-        <w:t xml:space="preserve">    </w:t>
-      </w:r>
-    </w:p>
-    <w:p>
-      <w:pPr>
         <w:pStyle w:val="25"/>
-        <w:spacing w:before="240"/>
-      </w:pPr>
-      <w:r>
-        <w:t>______________________________</w:t>
-      </w:r>
-    </w:p>
-    <w:p>
-      <w:pPr>
-        <w:pStyle w:val="15"/>
-      </w:pPr>
-    </w:p>
-    <w:p>
-      <w:pPr>
-        <w:pStyle w:val="15"/>
-      </w:pPr>
-    </w:p>
-    <w:p>
-      <w:pPr>
-        <w:pStyle w:val="15"/>
-      </w:pPr>
-    </w:p>
-    <w:p>
-      <w:pPr>
-        <w:pStyle w:val="15"/>
-      </w:pPr>
-    </w:p>
-    <w:p>
-      <w:pPr>
-        <w:pStyle w:val="15"/>
-      </w:pPr>
-    </w:p>
-    <w:p>
-      <w:pPr>
-        <w:pStyle w:val="15"/>
         <w:rPr>
           <w:rFonts w:eastAsia="Arial Unicode MS"/>
           <w:color w:val="000000"/>
@@ -642,6 +564,64 @@
           <w:shd w:val="clear" w:color="auto" w:fill="FFFFFF"/>
           <w:lang w:eastAsia="ru-RU"/>
         </w:rPr>
+        <w:t xml:space="preserve">Курсовая работа защищена на оценку     </w:t>
+      </w:r>
+    </w:p>
+    <w:p>
+      <w:pPr>
+        <w:pStyle w:val="25"/>
+        <w:spacing w:before="240"/>
+      </w:pPr>
+      <w:r>
+        <w:t>______________________________</w:t>
+      </w:r>
+    </w:p>
+    <w:p>
+      <w:pPr>
+        <w:pStyle w:val="15"/>
+      </w:pPr>
+    </w:p>
+    <w:p>
+      <w:pPr>
+        <w:pStyle w:val="15"/>
+      </w:pPr>
+    </w:p>
+    <w:p>
+      <w:pPr>
+        <w:pStyle w:val="15"/>
+      </w:pPr>
+    </w:p>
+    <w:p>
+      <w:pPr>
+        <w:pStyle w:val="15"/>
+      </w:pPr>
+    </w:p>
+    <w:p>
+      <w:pPr>
+        <w:pStyle w:val="15"/>
+      </w:pPr>
+    </w:p>
+    <w:p>
+      <w:pPr>
+        <w:pStyle w:val="15"/>
+        <w:rPr>
+          <w:rFonts w:eastAsia="Arial Unicode MS"/>
+          <w:color w:val="000000"/>
+          <w:spacing w:val="0"/>
+          <w:u w:color="000000"/>
+          <w:shd w:val="clear" w:color="auto" w:fill="FFFFFF"/>
+          <w:lang w:eastAsia="ru-RU"/>
+        </w:rPr>
+      </w:pPr>
+      <w:r>
+        <w:rPr>
+          <w:rFonts w:eastAsia="Arial Unicode MS"/>
+          <w:color w:val="000000"/>
+          <w:spacing w:val="0"/>
+          <w:u w:color="000000"/>
+          <w:shd w:val="clear" w:color="auto" w:fill="FFFFFF"/>
+          <w:lang w:eastAsia="ru-RU"/>
+        </w:rPr>
         <w:t>Саратов 2025</w:t>
       </w:r>
     </w:p>
@@ -656,6 +636,11 @@
     <w:bookmarkStart w:id="0" w:name="_Toc199266158" w:displacedByCustomXml="next"/>
     <w:sdt>
       <w:sdtPr>
+        <w:rPr>
+          <w:b w:val="0"/>
+          <w:iCs w:val="0"/>
+          <w:kern w:val="0"/>
+        </w:rPr>
         <w:id w:val="967010440"/>
         <w:docPartObj>
           <w:docPartGallery w:val="Table of Contents"/>
@@ -665,8 +650,6 @@
       <w:sdtEndPr>
         <w:rPr>
           <w:bCs/>
-          <w:iCs w:val="0"/>
-          <w:kern w:val="0"/>
         </w:rPr>
       </w:sdtEndPr>
       <w:sdtContent>
@@ -691,31 +674,31 @@
               <w:caps w:val="0"/>
               <w:noProof/>
               <w:kern w:val="2"/>
-              <w:sz w:val="24"/>
-              <w:szCs w:val="24"/>
+              <w:sz w:val="26"/>
+              <w:szCs w:val="26"/>
               <w14:ligatures w14:val="standardContextual"/>
             </w:rPr>
           </w:pPr>
           <w:r>
             <w:rPr>
               <w:bCs w:val="0"/>
-              <w:sz w:val="36"/>
-              <w:szCs w:val="36"/>
+              <w:sz w:val="32"/>
+              <w:szCs w:val="32"/>
             </w:rPr>
             <w:fldChar w:fldCharType="begin"/>
           </w:r>
           <w:r>
             <w:rPr>
-              <w:sz w:val="36"/>
-              <w:szCs w:val="36"/>
+              <w:sz w:val="32"/>
+              <w:szCs w:val="32"/>
             </w:rPr>
             <w:instrText xml:space="preserve"> TOC \o "1-3" \h \z \u </w:instrText>
           </w:r>
           <w:r>
             <w:rPr>
               <w:bCs w:val="0"/>
-              <w:sz w:val="36"/>
-              <w:szCs w:val="36"/>
+              <w:sz w:val="32"/>
+              <w:szCs w:val="32"/>
             </w:rPr>
             <w:fldChar w:fldCharType="separate"/>
           </w:r>
@@ -724,6 +707,8 @@
               <w:rPr>
                 <w:rStyle w:val="afd"/>
                 <w:noProof/>
+                <w:sz w:val="26"/>
+                <w:szCs w:val="26"/>
               </w:rPr>
               <w:t>Оглавление</w:t>
             </w:r>
@@ -731,6 +716,8 @@
               <w:rPr>
                 <w:noProof/>
                 <w:webHidden/>
+                <w:sz w:val="26"/>
+                <w:szCs w:val="26"/>
               </w:rPr>
               <w:tab/>
             </w:r>
@@ -738,6 +725,8 @@
               <w:rPr>
                 <w:noProof/>
                 <w:webHidden/>
+                <w:sz w:val="26"/>
+                <w:szCs w:val="26"/>
               </w:rPr>
               <w:fldChar w:fldCharType="begin"/>
             </w:r>
@@ -745,6 +734,8 @@
               <w:rPr>
                 <w:noProof/>
                 <w:webHidden/>
+                <w:sz w:val="26"/>
+                <w:szCs w:val="26"/>
               </w:rPr>
               <w:instrText xml:space="preserve"> PAGEREF _Toc199266158 \h </w:instrText>
             </w:r>
@@ -752,12 +743,16 @@
               <w:rPr>
                 <w:noProof/>
                 <w:webHidden/>
+                <w:sz w:val="26"/>
+                <w:szCs w:val="26"/>
               </w:rPr>
             </w:r>
             <w:r>
               <w:rPr>
                 <w:noProof/>
                 <w:webHidden/>
+                <w:sz w:val="26"/>
+                <w:szCs w:val="26"/>
               </w:rPr>
               <w:fldChar w:fldCharType="separate"/>
             </w:r>
@@ -765,6 +760,8 @@
               <w:rPr>
                 <w:noProof/>
                 <w:webHidden/>
+                <w:sz w:val="26"/>
+                <w:szCs w:val="26"/>
               </w:rPr>
               <w:t>2</w:t>
             </w:r>
@@ -772,6 +769,8 @@
               <w:rPr>
                 <w:noProof/>
                 <w:webHidden/>
+                <w:sz w:val="26"/>
+                <w:szCs w:val="26"/>
               </w:rPr>
               <w:fldChar w:fldCharType="end"/>
             </w:r>
@@ -789,8 +788,8 @@
               <w:caps w:val="0"/>
               <w:noProof/>
               <w:kern w:val="2"/>
-              <w:sz w:val="24"/>
-              <w:szCs w:val="24"/>
+              <w:sz w:val="26"/>
+              <w:szCs w:val="26"/>
               <w14:ligatures w14:val="standardContextual"/>
             </w:rPr>
           </w:pPr>
@@ -799,6 +798,8 @@
               <w:rPr>
                 <w:rStyle w:val="afd"/>
                 <w:noProof/>
+                <w:sz w:val="26"/>
+                <w:szCs w:val="26"/>
               </w:rPr>
               <w:t>Введение</w:t>
             </w:r>
@@ -806,6 +807,8 @@
               <w:rPr>
                 <w:noProof/>
                 <w:webHidden/>
+                <w:sz w:val="26"/>
+                <w:szCs w:val="26"/>
               </w:rPr>
               <w:tab/>
             </w:r>
@@ -813,6 +816,8 @@
               <w:rPr>
                 <w:noProof/>
                 <w:webHidden/>
+                <w:sz w:val="26"/>
+                <w:szCs w:val="26"/>
               </w:rPr>
               <w:fldChar w:fldCharType="begin"/>
             </w:r>
@@ -820,6 +825,8 @@
               <w:rPr>
                 <w:noProof/>
                 <w:webHidden/>
+                <w:sz w:val="26"/>
+                <w:szCs w:val="26"/>
               </w:rPr>
               <w:instrText xml:space="preserve"> PAGEREF _Toc199266159 \h </w:instrText>
             </w:r>
@@ -827,12 +834,16 @@
               <w:rPr>
                 <w:noProof/>
                 <w:webHidden/>
+                <w:sz w:val="26"/>
+                <w:szCs w:val="26"/>
               </w:rPr>
             </w:r>
             <w:r>
               <w:rPr>
                 <w:noProof/>
                 <w:webHidden/>
+                <w:sz w:val="26"/>
+                <w:szCs w:val="26"/>
               </w:rPr>
               <w:fldChar w:fldCharType="separate"/>
             </w:r>
@@ -840,6 +851,8 @@
               <w:rPr>
                 <w:noProof/>
                 <w:webHidden/>
+                <w:sz w:val="26"/>
+                <w:szCs w:val="26"/>
               </w:rPr>
               <w:t>4</w:t>
             </w:r>
@@ -847,6 +860,8 @@
               <w:rPr>
                 <w:noProof/>
                 <w:webHidden/>
+                <w:sz w:val="26"/>
+                <w:szCs w:val="26"/>
               </w:rPr>
               <w:fldChar w:fldCharType="end"/>
             </w:r>
@@ -865,8 +880,8 @@
               <w:caps w:val="0"/>
               <w:noProof/>
               <w:kern w:val="2"/>
-              <w:sz w:val="24"/>
-              <w:szCs w:val="24"/>
+              <w:sz w:val="26"/>
+              <w:szCs w:val="26"/>
               <w14:ligatures w14:val="standardContextual"/>
             </w:rPr>
           </w:pPr>
@@ -875,6 +890,8 @@
               <w:rPr>
                 <w:rStyle w:val="afd"/>
                 <w:noProof/>
+                <w:sz w:val="26"/>
+                <w:szCs w:val="26"/>
               </w:rPr>
               <w:t>1.</w:t>
             </w:r>
@@ -885,8 +902,8 @@
                 <w:caps w:val="0"/>
                 <w:noProof/>
                 <w:kern w:val="2"/>
-                <w:sz w:val="24"/>
-                <w:szCs w:val="24"/>
+                <w:sz w:val="26"/>
+                <w:szCs w:val="26"/>
                 <w14:ligatures w14:val="standardContextual"/>
               </w:rPr>
               <w:tab/>
@@ -895,6 +912,8 @@
               <w:rPr>
                 <w:rStyle w:val="afd"/>
                 <w:noProof/>
+                <w:sz w:val="26"/>
+                <w:szCs w:val="26"/>
               </w:rPr>
               <w:t>Корпоративная сеть для поддержки принятия решений по лечению гастродуоденальных язв</w:t>
             </w:r>
@@ -902,6 +921,8 @@
               <w:rPr>
                 <w:noProof/>
                 <w:webHidden/>
+                <w:sz w:val="26"/>
+                <w:szCs w:val="26"/>
               </w:rPr>
               <w:tab/>
             </w:r>
@@ -909,6 +930,8 @@
               <w:rPr>
                 <w:noProof/>
                 <w:webHidden/>
+                <w:sz w:val="26"/>
+                <w:szCs w:val="26"/>
               </w:rPr>
               <w:fldChar w:fldCharType="begin"/>
             </w:r>
@@ -916,6 +939,8 @@
               <w:rPr>
                 <w:noProof/>
                 <w:webHidden/>
+                <w:sz w:val="26"/>
+                <w:szCs w:val="26"/>
               </w:rPr>
               <w:instrText xml:space="preserve"> PAGEREF _Toc199266160 \h </w:instrText>
             </w:r>
@@ -923,12 +948,16 @@
               <w:rPr>
                 <w:noProof/>
                 <w:webHidden/>
+                <w:sz w:val="26"/>
+                <w:szCs w:val="26"/>
               </w:rPr>
             </w:r>
             <w:r>
               <w:rPr>
                 <w:noProof/>
                 <w:webHidden/>
+                <w:sz w:val="26"/>
+                <w:szCs w:val="26"/>
               </w:rPr>
               <w:fldChar w:fldCharType="separate"/>
             </w:r>
@@ -936,6 +965,8 @@
               <w:rPr>
                 <w:noProof/>
                 <w:webHidden/>
+                <w:sz w:val="26"/>
+                <w:szCs w:val="26"/>
               </w:rPr>
               <w:t>6</w:t>
             </w:r>
@@ -943,6 +974,8 @@
               <w:rPr>
                 <w:noProof/>
                 <w:webHidden/>
+                <w:sz w:val="26"/>
+                <w:szCs w:val="26"/>
               </w:rPr>
               <w:fldChar w:fldCharType="end"/>
             </w:r>
@@ -960,8 +993,8 @@
               <w:caps w:val="0"/>
               <w:noProof/>
               <w:kern w:val="2"/>
-              <w:sz w:val="24"/>
-              <w:szCs w:val="24"/>
+              <w:sz w:val="26"/>
+              <w:szCs w:val="26"/>
               <w14:ligatures w14:val="standardContextual"/>
             </w:rPr>
           </w:pPr>
@@ -970,6 +1003,8 @@
               <w:rPr>
                 <w:rStyle w:val="afd"/>
                 <w:noProof/>
+                <w:sz w:val="26"/>
+                <w:szCs w:val="26"/>
               </w:rPr>
               <w:t>2.   Архитектура мобильного приложения</w:t>
             </w:r>
@@ -977,6 +1012,8 @@
               <w:rPr>
                 <w:noProof/>
                 <w:webHidden/>
+                <w:sz w:val="26"/>
+                <w:szCs w:val="26"/>
               </w:rPr>
               <w:tab/>
             </w:r>
@@ -984,6 +1021,8 @@
               <w:rPr>
                 <w:noProof/>
                 <w:webHidden/>
+                <w:sz w:val="26"/>
+                <w:szCs w:val="26"/>
               </w:rPr>
               <w:fldChar w:fldCharType="begin"/>
             </w:r>
@@ -991,6 +1030,8 @@
               <w:rPr>
                 <w:noProof/>
                 <w:webHidden/>
+                <w:sz w:val="26"/>
+                <w:szCs w:val="26"/>
               </w:rPr>
               <w:instrText xml:space="preserve"> PAGEREF _Toc199266161 \h </w:instrText>
             </w:r>
@@ -998,12 +1039,16 @@
               <w:rPr>
                 <w:noProof/>
                 <w:webHidden/>
+                <w:sz w:val="26"/>
+                <w:szCs w:val="26"/>
               </w:rPr>
             </w:r>
             <w:r>
               <w:rPr>
                 <w:noProof/>
                 <w:webHidden/>
+                <w:sz w:val="26"/>
+                <w:szCs w:val="26"/>
               </w:rPr>
               <w:fldChar w:fldCharType="separate"/>
             </w:r>
@@ -1011,6 +1056,8 @@
               <w:rPr>
                 <w:noProof/>
                 <w:webHidden/>
+                <w:sz w:val="26"/>
+                <w:szCs w:val="26"/>
               </w:rPr>
               <w:t>11</w:t>
             </w:r>
@@ -1018,6 +1065,8 @@
               <w:rPr>
                 <w:noProof/>
                 <w:webHidden/>
+                <w:sz w:val="26"/>
+                <w:szCs w:val="26"/>
               </w:rPr>
               <w:fldChar w:fldCharType="end"/>
             </w:r>
@@ -1033,8 +1082,8 @@
               <w:rFonts w:asciiTheme="minorHAnsi" w:eastAsiaTheme="minorEastAsia" w:hAnsiTheme="minorHAnsi" w:cstheme="minorBidi"/>
               <w:noProof/>
               <w:kern w:val="2"/>
-              <w:sz w:val="24"/>
-              <w:szCs w:val="24"/>
+              <w:sz w:val="26"/>
+              <w:szCs w:val="26"/>
               <w14:ligatures w14:val="standardContextual"/>
             </w:rPr>
           </w:pPr>
@@ -1043,6 +1092,8 @@
               <w:rPr>
                 <w:rStyle w:val="afd"/>
                 <w:noProof/>
+                <w:sz w:val="26"/>
+                <w:szCs w:val="26"/>
               </w:rPr>
               <w:t>2.1 Модули приложения</w:t>
             </w:r>
@@ -1050,6 +1101,8 @@
               <w:rPr>
                 <w:noProof/>
                 <w:webHidden/>
+                <w:sz w:val="26"/>
+                <w:szCs w:val="26"/>
               </w:rPr>
               <w:tab/>
             </w:r>
@@ -1057,6 +1110,8 @@
               <w:rPr>
                 <w:noProof/>
                 <w:webHidden/>
+                <w:sz w:val="26"/>
+                <w:szCs w:val="26"/>
               </w:rPr>
               <w:fldChar w:fldCharType="begin"/>
             </w:r>
@@ -1064,6 +1119,8 @@
               <w:rPr>
                 <w:noProof/>
                 <w:webHidden/>
+                <w:sz w:val="26"/>
+                <w:szCs w:val="26"/>
               </w:rPr>
               <w:instrText xml:space="preserve"> PAGEREF _Toc199266162 \h </w:instrText>
             </w:r>
@@ -1071,12 +1128,16 @@
               <w:rPr>
                 <w:noProof/>
                 <w:webHidden/>
+                <w:sz w:val="26"/>
+                <w:szCs w:val="26"/>
               </w:rPr>
             </w:r>
             <w:r>
               <w:rPr>
                 <w:noProof/>
                 <w:webHidden/>
+                <w:sz w:val="26"/>
+                <w:szCs w:val="26"/>
               </w:rPr>
               <w:fldChar w:fldCharType="separate"/>
             </w:r>
@@ -1084,6 +1145,8 @@
               <w:rPr>
                 <w:noProof/>
                 <w:webHidden/>
+                <w:sz w:val="26"/>
+                <w:szCs w:val="26"/>
               </w:rPr>
               <w:t>11</w:t>
             </w:r>
@@ -1091,6 +1154,8 @@
               <w:rPr>
                 <w:noProof/>
                 <w:webHidden/>
+                <w:sz w:val="26"/>
+                <w:szCs w:val="26"/>
               </w:rPr>
               <w:fldChar w:fldCharType="end"/>
             </w:r>
@@ -1106,8 +1171,8 @@
               <w:rFonts w:asciiTheme="minorHAnsi" w:eastAsiaTheme="minorEastAsia" w:hAnsiTheme="minorHAnsi" w:cstheme="minorBidi"/>
               <w:noProof/>
               <w:kern w:val="2"/>
-              <w:sz w:val="24"/>
-              <w:szCs w:val="24"/>
+              <w:sz w:val="26"/>
+              <w:szCs w:val="26"/>
               <w14:ligatures w14:val="standardContextual"/>
             </w:rPr>
           </w:pPr>
@@ -1116,6 +1181,8 @@
               <w:rPr>
                 <w:rStyle w:val="afd"/>
                 <w:noProof/>
+                <w:sz w:val="26"/>
+                <w:szCs w:val="26"/>
               </w:rPr>
               <w:t>2.2. Диаграмма классов мобильного приложения</w:t>
             </w:r>
@@ -1123,6 +1190,8 @@
               <w:rPr>
                 <w:noProof/>
                 <w:webHidden/>
+                <w:sz w:val="26"/>
+                <w:szCs w:val="26"/>
               </w:rPr>
               <w:tab/>
             </w:r>
@@ -1130,6 +1199,8 @@
               <w:rPr>
                 <w:noProof/>
                 <w:webHidden/>
+                <w:sz w:val="26"/>
+                <w:szCs w:val="26"/>
               </w:rPr>
               <w:fldChar w:fldCharType="begin"/>
             </w:r>
@@ -1137,6 +1208,8 @@
               <w:rPr>
                 <w:noProof/>
                 <w:webHidden/>
+                <w:sz w:val="26"/>
+                <w:szCs w:val="26"/>
               </w:rPr>
               <w:instrText xml:space="preserve"> PAGEREF _Toc199266163 \h </w:instrText>
             </w:r>
@@ -1144,12 +1217,16 @@
               <w:rPr>
                 <w:noProof/>
                 <w:webHidden/>
+                <w:sz w:val="26"/>
+                <w:szCs w:val="26"/>
               </w:rPr>
             </w:r>
             <w:r>
               <w:rPr>
                 <w:noProof/>
                 <w:webHidden/>
+                <w:sz w:val="26"/>
+                <w:szCs w:val="26"/>
               </w:rPr>
               <w:fldChar w:fldCharType="separate"/>
             </w:r>
@@ -1157,6 +1234,8 @@
               <w:rPr>
                 <w:noProof/>
                 <w:webHidden/>
+                <w:sz w:val="26"/>
+                <w:szCs w:val="26"/>
               </w:rPr>
               <w:t>11</w:t>
             </w:r>
@@ -1164,6 +1243,8 @@
               <w:rPr>
                 <w:noProof/>
                 <w:webHidden/>
+                <w:sz w:val="26"/>
+                <w:szCs w:val="26"/>
               </w:rPr>
               <w:fldChar w:fldCharType="end"/>
             </w:r>
@@ -1180,8 +1261,8 @@
               <w:iCs w:val="0"/>
               <w:noProof/>
               <w:kern w:val="2"/>
-              <w:sz w:val="24"/>
-              <w:szCs w:val="24"/>
+              <w:sz w:val="26"/>
+              <w:szCs w:val="26"/>
               <w14:ligatures w14:val="standardContextual"/>
             </w:rPr>
           </w:pPr>
@@ -1190,6 +1271,8 @@
               <w:rPr>
                 <w:rStyle w:val="afd"/>
                 <w:noProof/>
+                <w:sz w:val="26"/>
+                <w:szCs w:val="26"/>
               </w:rPr>
               <w:t>2.2.1. Классы для работы с характеристиками пациентов</w:t>
             </w:r>
@@ -1197,6 +1280,8 @@
               <w:rPr>
                 <w:noProof/>
                 <w:webHidden/>
+                <w:sz w:val="26"/>
+                <w:szCs w:val="26"/>
               </w:rPr>
               <w:tab/>
             </w:r>
@@ -1204,6 +1289,8 @@
               <w:rPr>
                 <w:noProof/>
                 <w:webHidden/>
+                <w:sz w:val="26"/>
+                <w:szCs w:val="26"/>
               </w:rPr>
               <w:fldChar w:fldCharType="begin"/>
             </w:r>
@@ -1211,6 +1298,8 @@
               <w:rPr>
                 <w:noProof/>
                 <w:webHidden/>
+                <w:sz w:val="26"/>
+                <w:szCs w:val="26"/>
               </w:rPr>
               <w:instrText xml:space="preserve"> PAGEREF _Toc199266164 \h </w:instrText>
             </w:r>
@@ -1218,12 +1307,16 @@
               <w:rPr>
                 <w:noProof/>
                 <w:webHidden/>
+                <w:sz w:val="26"/>
+                <w:szCs w:val="26"/>
               </w:rPr>
             </w:r>
             <w:r>
               <w:rPr>
                 <w:noProof/>
                 <w:webHidden/>
+                <w:sz w:val="26"/>
+                <w:szCs w:val="26"/>
               </w:rPr>
               <w:fldChar w:fldCharType="separate"/>
             </w:r>
@@ -1231,6 +1324,8 @@
               <w:rPr>
                 <w:noProof/>
                 <w:webHidden/>
+                <w:sz w:val="26"/>
+                <w:szCs w:val="26"/>
               </w:rPr>
               <w:t>12</w:t>
             </w:r>
@@ -1238,6 +1333,8 @@
               <w:rPr>
                 <w:noProof/>
                 <w:webHidden/>
+                <w:sz w:val="26"/>
+                <w:szCs w:val="26"/>
               </w:rPr>
               <w:fldChar w:fldCharType="end"/>
             </w:r>
@@ -1254,8 +1351,8 @@
               <w:iCs w:val="0"/>
               <w:noProof/>
               <w:kern w:val="2"/>
-              <w:sz w:val="24"/>
-              <w:szCs w:val="24"/>
+              <w:sz w:val="26"/>
+              <w:szCs w:val="26"/>
               <w14:ligatures w14:val="standardContextual"/>
             </w:rPr>
           </w:pPr>
@@ -1264,6 +1361,8 @@
               <w:rPr>
                 <w:rStyle w:val="afd"/>
                 <w:noProof/>
+                <w:sz w:val="26"/>
+                <w:szCs w:val="26"/>
               </w:rPr>
               <w:t>2.2.2. Классы для хранения данных пациентов</w:t>
             </w:r>
@@ -1271,6 +1370,8 @@
               <w:rPr>
                 <w:noProof/>
                 <w:webHidden/>
+                <w:sz w:val="26"/>
+                <w:szCs w:val="26"/>
               </w:rPr>
               <w:tab/>
             </w:r>
@@ -1278,6 +1379,8 @@
               <w:rPr>
                 <w:noProof/>
                 <w:webHidden/>
+                <w:sz w:val="26"/>
+                <w:szCs w:val="26"/>
               </w:rPr>
               <w:fldChar w:fldCharType="begin"/>
             </w:r>
@@ -1285,6 +1388,8 @@
               <w:rPr>
                 <w:noProof/>
                 <w:webHidden/>
+                <w:sz w:val="26"/>
+                <w:szCs w:val="26"/>
               </w:rPr>
               <w:instrText xml:space="preserve"> PAGEREF _Toc199266165 \h </w:instrText>
             </w:r>
@@ -1292,12 +1397,16 @@
               <w:rPr>
                 <w:noProof/>
                 <w:webHidden/>
+                <w:sz w:val="26"/>
+                <w:szCs w:val="26"/>
               </w:rPr>
             </w:r>
             <w:r>
               <w:rPr>
                 <w:noProof/>
                 <w:webHidden/>
+                <w:sz w:val="26"/>
+                <w:szCs w:val="26"/>
               </w:rPr>
               <w:fldChar w:fldCharType="separate"/>
             </w:r>
@@ -1305,6 +1414,8 @@
               <w:rPr>
                 <w:noProof/>
                 <w:webHidden/>
+                <w:sz w:val="26"/>
+                <w:szCs w:val="26"/>
               </w:rPr>
               <w:t>12</w:t>
             </w:r>
@@ -1312,6 +1423,8 @@
               <w:rPr>
                 <w:noProof/>
                 <w:webHidden/>
+                <w:sz w:val="26"/>
+                <w:szCs w:val="26"/>
               </w:rPr>
               <w:fldChar w:fldCharType="end"/>
             </w:r>
@@ -1328,8 +1441,8 @@
               <w:iCs w:val="0"/>
               <w:noProof/>
               <w:kern w:val="2"/>
-              <w:sz w:val="24"/>
-              <w:szCs w:val="24"/>
+              <w:sz w:val="26"/>
+              <w:szCs w:val="26"/>
               <w14:ligatures w14:val="standardContextual"/>
             </w:rPr>
           </w:pPr>
@@ -1338,6 +1451,8 @@
               <w:rPr>
                 <w:rStyle w:val="afd"/>
                 <w:noProof/>
+                <w:sz w:val="26"/>
+                <w:szCs w:val="26"/>
               </w:rPr>
               <w:t>2.2.3. Классы для взаимодействия с внешними сервисами</w:t>
             </w:r>
@@ -1345,6 +1460,8 @@
               <w:rPr>
                 <w:noProof/>
                 <w:webHidden/>
+                <w:sz w:val="26"/>
+                <w:szCs w:val="26"/>
               </w:rPr>
               <w:tab/>
             </w:r>
@@ -1352,6 +1469,8 @@
               <w:rPr>
                 <w:noProof/>
                 <w:webHidden/>
+                <w:sz w:val="26"/>
+                <w:szCs w:val="26"/>
               </w:rPr>
               <w:fldChar w:fldCharType="begin"/>
             </w:r>
@@ -1359,6 +1478,8 @@
               <w:rPr>
                 <w:noProof/>
                 <w:webHidden/>
+                <w:sz w:val="26"/>
+                <w:szCs w:val="26"/>
               </w:rPr>
               <w:instrText xml:space="preserve"> PAGEREF _Toc199266166 \h </w:instrText>
             </w:r>
@@ -1366,12 +1487,16 @@
               <w:rPr>
                 <w:noProof/>
                 <w:webHidden/>
+                <w:sz w:val="26"/>
+                <w:szCs w:val="26"/>
               </w:rPr>
             </w:r>
             <w:r>
               <w:rPr>
                 <w:noProof/>
                 <w:webHidden/>
+                <w:sz w:val="26"/>
+                <w:szCs w:val="26"/>
               </w:rPr>
               <w:fldChar w:fldCharType="separate"/>
             </w:r>
@@ -1379,6 +1504,8 @@
               <w:rPr>
                 <w:noProof/>
                 <w:webHidden/>
+                <w:sz w:val="26"/>
+                <w:szCs w:val="26"/>
               </w:rPr>
               <w:t>13</w:t>
             </w:r>
@@ -1386,6 +1513,8 @@
               <w:rPr>
                 <w:noProof/>
                 <w:webHidden/>
+                <w:sz w:val="26"/>
+                <w:szCs w:val="26"/>
               </w:rPr>
               <w:fldChar w:fldCharType="end"/>
             </w:r>
@@ -1403,8 +1532,8 @@
               <w:caps w:val="0"/>
               <w:noProof/>
               <w:kern w:val="2"/>
-              <w:sz w:val="24"/>
-              <w:szCs w:val="24"/>
+              <w:sz w:val="26"/>
+              <w:szCs w:val="26"/>
               <w14:ligatures w14:val="standardContextual"/>
             </w:rPr>
           </w:pPr>
@@ -1413,6 +1542,8 @@
               <w:rPr>
                 <w:rStyle w:val="afd"/>
                 <w:noProof/>
+                <w:sz w:val="26"/>
+                <w:szCs w:val="26"/>
               </w:rPr>
               <w:t>3.  Программная реализация мобильного приложения</w:t>
             </w:r>
@@ -1420,6 +1551,8 @@
               <w:rPr>
                 <w:noProof/>
                 <w:webHidden/>
+                <w:sz w:val="26"/>
+                <w:szCs w:val="26"/>
               </w:rPr>
               <w:tab/>
             </w:r>
@@ -1427,6 +1560,8 @@
               <w:rPr>
                 <w:noProof/>
                 <w:webHidden/>
+                <w:sz w:val="26"/>
+                <w:szCs w:val="26"/>
               </w:rPr>
               <w:fldChar w:fldCharType="begin"/>
             </w:r>
@@ -1434,6 +1569,8 @@
               <w:rPr>
                 <w:noProof/>
                 <w:webHidden/>
+                <w:sz w:val="26"/>
+                <w:szCs w:val="26"/>
               </w:rPr>
               <w:instrText xml:space="preserve"> PAGEREF _Toc199266167 \h </w:instrText>
             </w:r>
@@ -1441,12 +1578,16 @@
               <w:rPr>
                 <w:noProof/>
                 <w:webHidden/>
+                <w:sz w:val="26"/>
+                <w:szCs w:val="26"/>
               </w:rPr>
             </w:r>
             <w:r>
               <w:rPr>
                 <w:noProof/>
                 <w:webHidden/>
+                <w:sz w:val="26"/>
+                <w:szCs w:val="26"/>
               </w:rPr>
               <w:fldChar w:fldCharType="separate"/>
             </w:r>
@@ -1454,6 +1595,8 @@
               <w:rPr>
                 <w:noProof/>
                 <w:webHidden/>
+                <w:sz w:val="26"/>
+                <w:szCs w:val="26"/>
               </w:rPr>
               <w:t>15</w:t>
             </w:r>
@@ -1461,6 +1604,8 @@
               <w:rPr>
                 <w:noProof/>
                 <w:webHidden/>
+                <w:sz w:val="26"/>
+                <w:szCs w:val="26"/>
               </w:rPr>
               <w:fldChar w:fldCharType="end"/>
             </w:r>
@@ -1476,8 +1621,8 @@
               <w:rFonts w:asciiTheme="minorHAnsi" w:eastAsiaTheme="minorEastAsia" w:hAnsiTheme="minorHAnsi" w:cstheme="minorBidi"/>
               <w:noProof/>
               <w:kern w:val="2"/>
-              <w:sz w:val="24"/>
-              <w:szCs w:val="24"/>
+              <w:sz w:val="26"/>
+              <w:szCs w:val="26"/>
               <w14:ligatures w14:val="standardContextual"/>
             </w:rPr>
           </w:pPr>
@@ -1486,6 +1631,8 @@
               <w:rPr>
                 <w:rStyle w:val="afd"/>
                 <w:noProof/>
+                <w:sz w:val="26"/>
+                <w:szCs w:val="26"/>
               </w:rPr>
               <w:t>3.1 Используемые технологии</w:t>
             </w:r>
@@ -1493,6 +1640,8 @@
               <w:rPr>
                 <w:noProof/>
                 <w:webHidden/>
+                <w:sz w:val="26"/>
+                <w:szCs w:val="26"/>
               </w:rPr>
               <w:tab/>
             </w:r>
@@ -1500,6 +1649,8 @@
               <w:rPr>
                 <w:noProof/>
                 <w:webHidden/>
+                <w:sz w:val="26"/>
+                <w:szCs w:val="26"/>
               </w:rPr>
               <w:fldChar w:fldCharType="begin"/>
             </w:r>
@@ -1507,6 +1658,8 @@
               <w:rPr>
                 <w:noProof/>
                 <w:webHidden/>
+                <w:sz w:val="26"/>
+                <w:szCs w:val="26"/>
               </w:rPr>
               <w:instrText xml:space="preserve"> PAGEREF _Toc199266168 \h </w:instrText>
             </w:r>
@@ -1514,12 +1667,16 @@
               <w:rPr>
                 <w:noProof/>
                 <w:webHidden/>
+                <w:sz w:val="26"/>
+                <w:szCs w:val="26"/>
               </w:rPr>
             </w:r>
             <w:r>
               <w:rPr>
                 <w:noProof/>
                 <w:webHidden/>
+                <w:sz w:val="26"/>
+                <w:szCs w:val="26"/>
               </w:rPr>
               <w:fldChar w:fldCharType="separate"/>
             </w:r>
@@ -1527,6 +1684,8 @@
               <w:rPr>
                 <w:noProof/>
                 <w:webHidden/>
+                <w:sz w:val="26"/>
+                <w:szCs w:val="26"/>
               </w:rPr>
               <w:t>15</w:t>
             </w:r>
@@ -1534,6 +1693,8 @@
               <w:rPr>
                 <w:noProof/>
                 <w:webHidden/>
+                <w:sz w:val="26"/>
+                <w:szCs w:val="26"/>
               </w:rPr>
               <w:fldChar w:fldCharType="end"/>
             </w:r>
@@ -1549,8 +1710,8 @@
               <w:rFonts w:asciiTheme="minorHAnsi" w:eastAsiaTheme="minorEastAsia" w:hAnsiTheme="minorHAnsi" w:cstheme="minorBidi"/>
               <w:noProof/>
               <w:kern w:val="2"/>
-              <w:sz w:val="24"/>
-              <w:szCs w:val="24"/>
+              <w:sz w:val="26"/>
+              <w:szCs w:val="26"/>
               <w14:ligatures w14:val="standardContextual"/>
             </w:rPr>
           </w:pPr>
@@ -1559,6 +1720,8 @@
               <w:rPr>
                 <w:rStyle w:val="afd"/>
                 <w:noProof/>
+                <w:sz w:val="26"/>
+                <w:szCs w:val="26"/>
               </w:rPr>
               <w:t>3.2.Экраны и их назначение</w:t>
             </w:r>
@@ -1566,6 +1729,8 @@
               <w:rPr>
                 <w:noProof/>
                 <w:webHidden/>
+                <w:sz w:val="26"/>
+                <w:szCs w:val="26"/>
               </w:rPr>
               <w:tab/>
             </w:r>
@@ -1573,6 +1738,8 @@
               <w:rPr>
                 <w:noProof/>
                 <w:webHidden/>
+                <w:sz w:val="26"/>
+                <w:szCs w:val="26"/>
               </w:rPr>
               <w:fldChar w:fldCharType="begin"/>
             </w:r>
@@ -1580,6 +1747,8 @@
               <w:rPr>
                 <w:noProof/>
                 <w:webHidden/>
+                <w:sz w:val="26"/>
+                <w:szCs w:val="26"/>
               </w:rPr>
               <w:instrText xml:space="preserve"> PAGEREF _Toc199266169 \h </w:instrText>
             </w:r>
@@ -1587,12 +1756,16 @@
               <w:rPr>
                 <w:noProof/>
                 <w:webHidden/>
+                <w:sz w:val="26"/>
+                <w:szCs w:val="26"/>
               </w:rPr>
             </w:r>
             <w:r>
               <w:rPr>
                 <w:noProof/>
                 <w:webHidden/>
+                <w:sz w:val="26"/>
+                <w:szCs w:val="26"/>
               </w:rPr>
               <w:fldChar w:fldCharType="separate"/>
             </w:r>
@@ -1600,6 +1773,8 @@
               <w:rPr>
                 <w:noProof/>
                 <w:webHidden/>
+                <w:sz w:val="26"/>
+                <w:szCs w:val="26"/>
               </w:rPr>
               <w:t>16</w:t>
             </w:r>
@@ -1607,6 +1782,8 @@
               <w:rPr>
                 <w:noProof/>
                 <w:webHidden/>
+                <w:sz w:val="26"/>
+                <w:szCs w:val="26"/>
               </w:rPr>
               <w:fldChar w:fldCharType="end"/>
             </w:r>
@@ -1623,8 +1800,8 @@
               <w:iCs w:val="0"/>
               <w:noProof/>
               <w:kern w:val="2"/>
-              <w:sz w:val="24"/>
-              <w:szCs w:val="24"/>
+              <w:sz w:val="26"/>
+              <w:szCs w:val="26"/>
               <w14:ligatures w14:val="standardContextual"/>
             </w:rPr>
           </w:pPr>
@@ -1633,6 +1810,8 @@
               <w:rPr>
                 <w:rStyle w:val="afd"/>
                 <w:noProof/>
+                <w:sz w:val="26"/>
+                <w:szCs w:val="26"/>
               </w:rPr>
               <w:t>3.2.1. Главный экран (хаб)</w:t>
             </w:r>
@@ -1640,6 +1819,8 @@
               <w:rPr>
                 <w:noProof/>
                 <w:webHidden/>
+                <w:sz w:val="26"/>
+                <w:szCs w:val="26"/>
               </w:rPr>
               <w:tab/>
             </w:r>
@@ -1647,6 +1828,8 @@
               <w:rPr>
                 <w:noProof/>
                 <w:webHidden/>
+                <w:sz w:val="26"/>
+                <w:szCs w:val="26"/>
               </w:rPr>
               <w:fldChar w:fldCharType="begin"/>
             </w:r>
@@ -1654,6 +1837,8 @@
               <w:rPr>
                 <w:noProof/>
                 <w:webHidden/>
+                <w:sz w:val="26"/>
+                <w:szCs w:val="26"/>
               </w:rPr>
               <w:instrText xml:space="preserve"> PAGEREF _Toc199266170 \h </w:instrText>
             </w:r>
@@ -1661,12 +1846,16 @@
               <w:rPr>
                 <w:noProof/>
                 <w:webHidden/>
+                <w:sz w:val="26"/>
+                <w:szCs w:val="26"/>
               </w:rPr>
             </w:r>
             <w:r>
               <w:rPr>
                 <w:noProof/>
                 <w:webHidden/>
+                <w:sz w:val="26"/>
+                <w:szCs w:val="26"/>
               </w:rPr>
               <w:fldChar w:fldCharType="separate"/>
             </w:r>
@@ -1674,6 +1863,8 @@
               <w:rPr>
                 <w:noProof/>
                 <w:webHidden/>
+                <w:sz w:val="26"/>
+                <w:szCs w:val="26"/>
               </w:rPr>
               <w:t>16</w:t>
             </w:r>
@@ -1681,6 +1872,8 @@
               <w:rPr>
                 <w:noProof/>
                 <w:webHidden/>
+                <w:sz w:val="26"/>
+                <w:szCs w:val="26"/>
               </w:rPr>
               <w:fldChar w:fldCharType="end"/>
             </w:r>
@@ -1697,8 +1890,8 @@
               <w:iCs w:val="0"/>
               <w:noProof/>
               <w:kern w:val="2"/>
-              <w:sz w:val="24"/>
-              <w:szCs w:val="24"/>
+              <w:sz w:val="26"/>
+              <w:szCs w:val="26"/>
               <w14:ligatures w14:val="standardContextual"/>
             </w:rPr>
           </w:pPr>
@@ -1707,6 +1900,8 @@
               <w:rPr>
                 <w:rStyle w:val="afd"/>
                 <w:noProof/>
+                <w:sz w:val="26"/>
+                <w:szCs w:val="26"/>
               </w:rPr>
               <w:t>3.2.2. Экран настроек</w:t>
             </w:r>
@@ -1714,6 +1909,8 @@
               <w:rPr>
                 <w:noProof/>
                 <w:webHidden/>
+                <w:sz w:val="26"/>
+                <w:szCs w:val="26"/>
               </w:rPr>
               <w:tab/>
             </w:r>
@@ -1721,6 +1918,8 @@
               <w:rPr>
                 <w:noProof/>
                 <w:webHidden/>
+                <w:sz w:val="26"/>
+                <w:szCs w:val="26"/>
               </w:rPr>
               <w:fldChar w:fldCharType="begin"/>
             </w:r>
@@ -1728,6 +1927,8 @@
               <w:rPr>
                 <w:noProof/>
                 <w:webHidden/>
+                <w:sz w:val="26"/>
+                <w:szCs w:val="26"/>
               </w:rPr>
               <w:instrText xml:space="preserve"> PAGEREF _Toc199266171 \h </w:instrText>
             </w:r>
@@ -1735,12 +1936,16 @@
               <w:rPr>
                 <w:noProof/>
                 <w:webHidden/>
+                <w:sz w:val="26"/>
+                <w:szCs w:val="26"/>
               </w:rPr>
             </w:r>
             <w:r>
               <w:rPr>
                 <w:noProof/>
                 <w:webHidden/>
+                <w:sz w:val="26"/>
+                <w:szCs w:val="26"/>
               </w:rPr>
               <w:fldChar w:fldCharType="separate"/>
             </w:r>
@@ -1748,6 +1953,8 @@
               <w:rPr>
                 <w:noProof/>
                 <w:webHidden/>
+                <w:sz w:val="26"/>
+                <w:szCs w:val="26"/>
               </w:rPr>
               <w:t>16</w:t>
             </w:r>
@@ -1755,6 +1962,8 @@
               <w:rPr>
                 <w:noProof/>
                 <w:webHidden/>
+                <w:sz w:val="26"/>
+                <w:szCs w:val="26"/>
               </w:rPr>
               <w:fldChar w:fldCharType="end"/>
             </w:r>
@@ -1771,8 +1980,8 @@
               <w:iCs w:val="0"/>
               <w:noProof/>
               <w:kern w:val="2"/>
-              <w:sz w:val="24"/>
-              <w:szCs w:val="24"/>
+              <w:sz w:val="26"/>
+              <w:szCs w:val="26"/>
               <w14:ligatures w14:val="standardContextual"/>
             </w:rPr>
           </w:pPr>
@@ -1781,6 +1990,8 @@
               <w:rPr>
                 <w:rStyle w:val="afd"/>
                 <w:noProof/>
+                <w:sz w:val="26"/>
+                <w:szCs w:val="26"/>
               </w:rPr>
               <w:t>3.2.3. Экран регистрации устройства</w:t>
             </w:r>
@@ -1788,6 +1999,8 @@
               <w:rPr>
                 <w:noProof/>
                 <w:webHidden/>
+                <w:sz w:val="26"/>
+                <w:szCs w:val="26"/>
               </w:rPr>
               <w:tab/>
             </w:r>
@@ -1795,6 +2008,8 @@
               <w:rPr>
                 <w:noProof/>
                 <w:webHidden/>
+                <w:sz w:val="26"/>
+                <w:szCs w:val="26"/>
               </w:rPr>
               <w:fldChar w:fldCharType="begin"/>
             </w:r>
@@ -1802,6 +2017,8 @@
               <w:rPr>
                 <w:noProof/>
                 <w:webHidden/>
+                <w:sz w:val="26"/>
+                <w:szCs w:val="26"/>
               </w:rPr>
               <w:instrText xml:space="preserve"> PAGEREF _Toc199266172 \h </w:instrText>
             </w:r>
@@ -1809,12 +2026,16 @@
               <w:rPr>
                 <w:noProof/>
                 <w:webHidden/>
+                <w:sz w:val="26"/>
+                <w:szCs w:val="26"/>
               </w:rPr>
             </w:r>
             <w:r>
               <w:rPr>
                 <w:noProof/>
                 <w:webHidden/>
+                <w:sz w:val="26"/>
+                <w:szCs w:val="26"/>
               </w:rPr>
               <w:fldChar w:fldCharType="separate"/>
             </w:r>
@@ -1822,6 +2043,8 @@
               <w:rPr>
                 <w:noProof/>
                 <w:webHidden/>
+                <w:sz w:val="26"/>
+                <w:szCs w:val="26"/>
               </w:rPr>
               <w:t>17</w:t>
             </w:r>
@@ -1829,6 +2052,8 @@
               <w:rPr>
                 <w:noProof/>
                 <w:webHidden/>
+                <w:sz w:val="26"/>
+                <w:szCs w:val="26"/>
               </w:rPr>
               <w:fldChar w:fldCharType="end"/>
             </w:r>
@@ -1845,8 +2070,8 @@
               <w:iCs w:val="0"/>
               <w:noProof/>
               <w:kern w:val="2"/>
-              <w:sz w:val="24"/>
-              <w:szCs w:val="24"/>
+              <w:sz w:val="26"/>
+              <w:szCs w:val="26"/>
               <w14:ligatures w14:val="standardContextual"/>
             </w:rPr>
           </w:pPr>
@@ -1855,6 +2080,8 @@
               <w:rPr>
                 <w:rStyle w:val="afd"/>
                 <w:noProof/>
+                <w:sz w:val="26"/>
+                <w:szCs w:val="26"/>
               </w:rPr>
               <w:t>3.2.4. Экран создания/редактирования анкеты</w:t>
             </w:r>
@@ -1862,6 +2089,8 @@
               <w:rPr>
                 <w:noProof/>
                 <w:webHidden/>
+                <w:sz w:val="26"/>
+                <w:szCs w:val="26"/>
               </w:rPr>
               <w:tab/>
             </w:r>
@@ -1869,6 +2098,8 @@
               <w:rPr>
                 <w:noProof/>
                 <w:webHidden/>
+                <w:sz w:val="26"/>
+                <w:szCs w:val="26"/>
               </w:rPr>
               <w:fldChar w:fldCharType="begin"/>
             </w:r>
@@ -1876,6 +2107,8 @@
               <w:rPr>
                 <w:noProof/>
                 <w:webHidden/>
+                <w:sz w:val="26"/>
+                <w:szCs w:val="26"/>
               </w:rPr>
               <w:instrText xml:space="preserve"> PAGEREF _Toc199266173 \h </w:instrText>
             </w:r>
@@ -1883,12 +2116,16 @@
               <w:rPr>
                 <w:noProof/>
                 <w:webHidden/>
+                <w:sz w:val="26"/>
+                <w:szCs w:val="26"/>
               </w:rPr>
             </w:r>
             <w:r>
               <w:rPr>
                 <w:noProof/>
                 <w:webHidden/>
+                <w:sz w:val="26"/>
+                <w:szCs w:val="26"/>
               </w:rPr>
               <w:fldChar w:fldCharType="separate"/>
             </w:r>
@@ -1896,6 +2133,8 @@
               <w:rPr>
                 <w:noProof/>
                 <w:webHidden/>
+                <w:sz w:val="26"/>
+                <w:szCs w:val="26"/>
               </w:rPr>
               <w:t>17</w:t>
             </w:r>
@@ -1903,6 +2142,8 @@
               <w:rPr>
                 <w:noProof/>
                 <w:webHidden/>
+                <w:sz w:val="26"/>
+                <w:szCs w:val="26"/>
               </w:rPr>
               <w:fldChar w:fldCharType="end"/>
             </w:r>
@@ -1919,8 +2160,8 @@
               <w:iCs w:val="0"/>
               <w:noProof/>
               <w:kern w:val="2"/>
-              <w:sz w:val="24"/>
-              <w:szCs w:val="24"/>
+              <w:sz w:val="26"/>
+              <w:szCs w:val="26"/>
               <w14:ligatures w14:val="standardContextual"/>
             </w:rPr>
           </w:pPr>
@@ -1929,6 +2170,8 @@
               <w:rPr>
                 <w:rStyle w:val="afd"/>
                 <w:noProof/>
+                <w:sz w:val="26"/>
+                <w:szCs w:val="26"/>
               </w:rPr>
               <w:t>3.2.5. Экран списка анкет</w:t>
             </w:r>
@@ -1936,6 +2179,8 @@
               <w:rPr>
                 <w:noProof/>
                 <w:webHidden/>
+                <w:sz w:val="26"/>
+                <w:szCs w:val="26"/>
               </w:rPr>
               <w:tab/>
             </w:r>
@@ -1943,6 +2188,8 @@
               <w:rPr>
                 <w:noProof/>
                 <w:webHidden/>
+                <w:sz w:val="26"/>
+                <w:szCs w:val="26"/>
               </w:rPr>
               <w:fldChar w:fldCharType="begin"/>
             </w:r>
@@ -1950,6 +2197,8 @@
               <w:rPr>
                 <w:noProof/>
                 <w:webHidden/>
+                <w:sz w:val="26"/>
+                <w:szCs w:val="26"/>
               </w:rPr>
               <w:instrText xml:space="preserve"> PAGEREF _Toc199266174 \h </w:instrText>
             </w:r>
@@ -1957,12 +2206,16 @@
               <w:rPr>
                 <w:noProof/>
                 <w:webHidden/>
+                <w:sz w:val="26"/>
+                <w:szCs w:val="26"/>
               </w:rPr>
             </w:r>
             <w:r>
               <w:rPr>
                 <w:noProof/>
                 <w:webHidden/>
+                <w:sz w:val="26"/>
+                <w:szCs w:val="26"/>
               </w:rPr>
               <w:fldChar w:fldCharType="separate"/>
             </w:r>
@@ -1970,6 +2223,8 @@
               <w:rPr>
                 <w:noProof/>
                 <w:webHidden/>
+                <w:sz w:val="26"/>
+                <w:szCs w:val="26"/>
               </w:rPr>
               <w:t>18</w:t>
             </w:r>
@@ -1977,6 +2232,8 @@
               <w:rPr>
                 <w:noProof/>
                 <w:webHidden/>
+                <w:sz w:val="26"/>
+                <w:szCs w:val="26"/>
               </w:rPr>
               <w:fldChar w:fldCharType="end"/>
             </w:r>
@@ -1993,8 +2250,8 @@
               <w:iCs w:val="0"/>
               <w:noProof/>
               <w:kern w:val="2"/>
-              <w:sz w:val="24"/>
-              <w:szCs w:val="24"/>
+              <w:sz w:val="26"/>
+              <w:szCs w:val="26"/>
               <w14:ligatures w14:val="standardContextual"/>
             </w:rPr>
           </w:pPr>
@@ -2003,6 +2260,8 @@
               <w:rPr>
                 <w:rStyle w:val="afd"/>
                 <w:noProof/>
+                <w:sz w:val="26"/>
+                <w:szCs w:val="26"/>
               </w:rPr>
               <w:t>3.2.6. Экран справки</w:t>
             </w:r>
@@ -2010,6 +2269,8 @@
               <w:rPr>
                 <w:noProof/>
                 <w:webHidden/>
+                <w:sz w:val="26"/>
+                <w:szCs w:val="26"/>
               </w:rPr>
               <w:tab/>
             </w:r>
@@ -2017,6 +2278,8 @@
               <w:rPr>
                 <w:noProof/>
                 <w:webHidden/>
+                <w:sz w:val="26"/>
+                <w:szCs w:val="26"/>
               </w:rPr>
               <w:fldChar w:fldCharType="begin"/>
             </w:r>
@@ -2024,6 +2287,8 @@
               <w:rPr>
                 <w:noProof/>
                 <w:webHidden/>
+                <w:sz w:val="26"/>
+                <w:szCs w:val="26"/>
               </w:rPr>
               <w:instrText xml:space="preserve"> PAGEREF _Toc199266175 \h </w:instrText>
             </w:r>
@@ -2031,12 +2296,16 @@
               <w:rPr>
                 <w:noProof/>
                 <w:webHidden/>
+                <w:sz w:val="26"/>
+                <w:szCs w:val="26"/>
               </w:rPr>
             </w:r>
             <w:r>
               <w:rPr>
                 <w:noProof/>
                 <w:webHidden/>
+                <w:sz w:val="26"/>
+                <w:szCs w:val="26"/>
               </w:rPr>
               <w:fldChar w:fldCharType="separate"/>
             </w:r>
@@ -2044,6 +2313,8 @@
               <w:rPr>
                 <w:noProof/>
                 <w:webHidden/>
+                <w:sz w:val="26"/>
+                <w:szCs w:val="26"/>
               </w:rPr>
               <w:t>19</w:t>
             </w:r>
@@ -2051,6 +2322,8 @@
               <w:rPr>
                 <w:noProof/>
                 <w:webHidden/>
+                <w:sz w:val="26"/>
+                <w:szCs w:val="26"/>
               </w:rPr>
               <w:fldChar w:fldCharType="end"/>
             </w:r>
@@ -2068,8 +2341,8 @@
               <w:caps w:val="0"/>
               <w:noProof/>
               <w:kern w:val="2"/>
-              <w:sz w:val="24"/>
-              <w:szCs w:val="24"/>
+              <w:sz w:val="26"/>
+              <w:szCs w:val="26"/>
               <w14:ligatures w14:val="standardContextual"/>
             </w:rPr>
           </w:pPr>
@@ -2078,6 +2351,8 @@
               <w:rPr>
                 <w:rStyle w:val="afd"/>
                 <w:noProof/>
+                <w:sz w:val="26"/>
+                <w:szCs w:val="26"/>
               </w:rPr>
               <w:t>4. Валидация системы и взаимодействие с врачами</w:t>
             </w:r>
@@ -2085,6 +2360,8 @@
               <w:rPr>
                 <w:noProof/>
                 <w:webHidden/>
+                <w:sz w:val="26"/>
+                <w:szCs w:val="26"/>
               </w:rPr>
               <w:tab/>
             </w:r>
@@ -2092,6 +2369,8 @@
               <w:rPr>
                 <w:noProof/>
                 <w:webHidden/>
+                <w:sz w:val="26"/>
+                <w:szCs w:val="26"/>
               </w:rPr>
               <w:fldChar w:fldCharType="begin"/>
             </w:r>
@@ -2099,6 +2378,8 @@
               <w:rPr>
                 <w:noProof/>
                 <w:webHidden/>
+                <w:sz w:val="26"/>
+                <w:szCs w:val="26"/>
               </w:rPr>
               <w:instrText xml:space="preserve"> PAGEREF _Toc199266176 \h </w:instrText>
             </w:r>
@@ -2106,12 +2387,16 @@
               <w:rPr>
                 <w:noProof/>
                 <w:webHidden/>
+                <w:sz w:val="26"/>
+                <w:szCs w:val="26"/>
               </w:rPr>
             </w:r>
             <w:r>
               <w:rPr>
                 <w:noProof/>
                 <w:webHidden/>
+                <w:sz w:val="26"/>
+                <w:szCs w:val="26"/>
               </w:rPr>
               <w:fldChar w:fldCharType="separate"/>
             </w:r>
@@ -2119,6 +2404,8 @@
               <w:rPr>
                 <w:noProof/>
                 <w:webHidden/>
+                <w:sz w:val="26"/>
+                <w:szCs w:val="26"/>
               </w:rPr>
               <w:t>20</w:t>
             </w:r>
@@ -2126,6 +2413,8 @@
               <w:rPr>
                 <w:noProof/>
                 <w:webHidden/>
+                <w:sz w:val="26"/>
+                <w:szCs w:val="26"/>
               </w:rPr>
               <w:fldChar w:fldCharType="end"/>
             </w:r>
@@ -2142,8 +2431,8 @@
               <w:iCs w:val="0"/>
               <w:noProof/>
               <w:kern w:val="2"/>
-              <w:sz w:val="24"/>
-              <w:szCs w:val="24"/>
+              <w:sz w:val="26"/>
+              <w:szCs w:val="26"/>
               <w14:ligatures w14:val="standardContextual"/>
             </w:rPr>
           </w:pPr>
@@ -2152,6 +2441,8 @@
               <w:rPr>
                 <w:rStyle w:val="afd"/>
                 <w:noProof/>
+                <w:sz w:val="26"/>
+                <w:szCs w:val="26"/>
               </w:rPr>
               <w:t>4.1 Методы валидации</w:t>
             </w:r>
@@ -2159,6 +2450,8 @@
               <w:rPr>
                 <w:noProof/>
                 <w:webHidden/>
+                <w:sz w:val="26"/>
+                <w:szCs w:val="26"/>
               </w:rPr>
               <w:tab/>
             </w:r>
@@ -2166,6 +2459,8 @@
               <w:rPr>
                 <w:noProof/>
                 <w:webHidden/>
+                <w:sz w:val="26"/>
+                <w:szCs w:val="26"/>
               </w:rPr>
               <w:fldChar w:fldCharType="begin"/>
             </w:r>
@@ -2173,6 +2468,8 @@
               <w:rPr>
                 <w:noProof/>
                 <w:webHidden/>
+                <w:sz w:val="26"/>
+                <w:szCs w:val="26"/>
               </w:rPr>
               <w:instrText xml:space="preserve"> PAGEREF _Toc199266177 \h </w:instrText>
             </w:r>
@@ -2180,12 +2477,16 @@
               <w:rPr>
                 <w:noProof/>
                 <w:webHidden/>
+                <w:sz w:val="26"/>
+                <w:szCs w:val="26"/>
               </w:rPr>
             </w:r>
             <w:r>
               <w:rPr>
                 <w:noProof/>
                 <w:webHidden/>
+                <w:sz w:val="26"/>
+                <w:szCs w:val="26"/>
               </w:rPr>
               <w:fldChar w:fldCharType="separate"/>
             </w:r>
@@ -2193,6 +2494,8 @@
               <w:rPr>
                 <w:noProof/>
                 <w:webHidden/>
+                <w:sz w:val="26"/>
+                <w:szCs w:val="26"/>
               </w:rPr>
               <w:t>20</w:t>
             </w:r>
@@ -2200,6 +2503,8 @@
               <w:rPr>
                 <w:noProof/>
                 <w:webHidden/>
+                <w:sz w:val="26"/>
+                <w:szCs w:val="26"/>
               </w:rPr>
               <w:fldChar w:fldCharType="end"/>
             </w:r>
@@ -2216,8 +2521,8 @@
               <w:iCs w:val="0"/>
               <w:noProof/>
               <w:kern w:val="2"/>
-              <w:sz w:val="24"/>
-              <w:szCs w:val="24"/>
+              <w:sz w:val="26"/>
+              <w:szCs w:val="26"/>
               <w14:ligatures w14:val="standardContextual"/>
             </w:rPr>
           </w:pPr>
@@ -2226,6 +2531,8 @@
               <w:rPr>
                 <w:rStyle w:val="afd"/>
                 <w:noProof/>
+                <w:sz w:val="26"/>
+                <w:szCs w:val="26"/>
               </w:rPr>
               <w:t>4.2 Процесс взаимодействия с врачами</w:t>
             </w:r>
@@ -2233,6 +2540,8 @@
               <w:rPr>
                 <w:noProof/>
                 <w:webHidden/>
+                <w:sz w:val="26"/>
+                <w:szCs w:val="26"/>
               </w:rPr>
               <w:tab/>
             </w:r>
@@ -2240,6 +2549,8 @@
               <w:rPr>
                 <w:noProof/>
                 <w:webHidden/>
+                <w:sz w:val="26"/>
+                <w:szCs w:val="26"/>
               </w:rPr>
               <w:fldChar w:fldCharType="begin"/>
             </w:r>
@@ -2247,6 +2558,8 @@
               <w:rPr>
                 <w:noProof/>
                 <w:webHidden/>
+                <w:sz w:val="26"/>
+                <w:szCs w:val="26"/>
               </w:rPr>
               <w:instrText xml:space="preserve"> PAGEREF _Toc199266178 \h </w:instrText>
             </w:r>
@@ -2254,12 +2567,16 @@
               <w:rPr>
                 <w:noProof/>
                 <w:webHidden/>
+                <w:sz w:val="26"/>
+                <w:szCs w:val="26"/>
               </w:rPr>
             </w:r>
             <w:r>
               <w:rPr>
                 <w:noProof/>
                 <w:webHidden/>
+                <w:sz w:val="26"/>
+                <w:szCs w:val="26"/>
               </w:rPr>
               <w:fldChar w:fldCharType="separate"/>
             </w:r>
@@ -2267,6 +2584,8 @@
               <w:rPr>
                 <w:noProof/>
                 <w:webHidden/>
+                <w:sz w:val="26"/>
+                <w:szCs w:val="26"/>
               </w:rPr>
               <w:t>21</w:t>
             </w:r>
@@ -2274,6 +2593,8 @@
               <w:rPr>
                 <w:noProof/>
                 <w:webHidden/>
+                <w:sz w:val="26"/>
+                <w:szCs w:val="26"/>
               </w:rPr>
               <w:fldChar w:fldCharType="end"/>
             </w:r>
@@ -2290,8 +2611,8 @@
               <w:iCs w:val="0"/>
               <w:noProof/>
               <w:kern w:val="2"/>
-              <w:sz w:val="24"/>
-              <w:szCs w:val="24"/>
+              <w:sz w:val="26"/>
+              <w:szCs w:val="26"/>
               <w14:ligatures w14:val="standardContextual"/>
             </w:rPr>
           </w:pPr>
@@ -2300,6 +2621,8 @@
               <w:rPr>
                 <w:rStyle w:val="afd"/>
                 <w:noProof/>
+                <w:sz w:val="26"/>
+                <w:szCs w:val="26"/>
               </w:rPr>
               <w:t>4.3 Результаты валидации</w:t>
             </w:r>
@@ -2307,6 +2630,8 @@
               <w:rPr>
                 <w:noProof/>
                 <w:webHidden/>
+                <w:sz w:val="26"/>
+                <w:szCs w:val="26"/>
               </w:rPr>
               <w:tab/>
             </w:r>
@@ -2314,6 +2639,8 @@
               <w:rPr>
                 <w:noProof/>
                 <w:webHidden/>
+                <w:sz w:val="26"/>
+                <w:szCs w:val="26"/>
               </w:rPr>
               <w:fldChar w:fldCharType="begin"/>
             </w:r>
@@ -2321,6 +2648,8 @@
               <w:rPr>
                 <w:noProof/>
                 <w:webHidden/>
+                <w:sz w:val="26"/>
+                <w:szCs w:val="26"/>
               </w:rPr>
               <w:instrText xml:space="preserve"> PAGEREF _Toc199266179 \h </w:instrText>
             </w:r>
@@ -2328,12 +2657,16 @@
               <w:rPr>
                 <w:noProof/>
                 <w:webHidden/>
+                <w:sz w:val="26"/>
+                <w:szCs w:val="26"/>
               </w:rPr>
             </w:r>
             <w:r>
               <w:rPr>
                 <w:noProof/>
                 <w:webHidden/>
+                <w:sz w:val="26"/>
+                <w:szCs w:val="26"/>
               </w:rPr>
               <w:fldChar w:fldCharType="separate"/>
             </w:r>
@@ -2341,6 +2674,8 @@
               <w:rPr>
                 <w:noProof/>
                 <w:webHidden/>
+                <w:sz w:val="26"/>
+                <w:szCs w:val="26"/>
               </w:rPr>
               <w:t>21</w:t>
             </w:r>
@@ -2348,6 +2683,8 @@
               <w:rPr>
                 <w:noProof/>
                 <w:webHidden/>
+                <w:sz w:val="26"/>
+                <w:szCs w:val="26"/>
               </w:rPr>
               <w:fldChar w:fldCharType="end"/>
             </w:r>
@@ -2365,8 +2702,8 @@
               <w:caps w:val="0"/>
               <w:noProof/>
               <w:kern w:val="2"/>
-              <w:sz w:val="24"/>
-              <w:szCs w:val="24"/>
+              <w:sz w:val="26"/>
+              <w:szCs w:val="26"/>
               <w14:ligatures w14:val="standardContextual"/>
             </w:rPr>
           </w:pPr>
@@ -2375,6 +2712,8 @@
               <w:rPr>
                 <w:rStyle w:val="afd"/>
                 <w:noProof/>
+                <w:sz w:val="26"/>
+                <w:szCs w:val="26"/>
               </w:rPr>
               <w:t>Заключение</w:t>
             </w:r>
@@ -2382,6 +2721,8 @@
               <w:rPr>
                 <w:noProof/>
                 <w:webHidden/>
+                <w:sz w:val="26"/>
+                <w:szCs w:val="26"/>
               </w:rPr>
               <w:tab/>
             </w:r>
@@ -2389,6 +2730,8 @@
               <w:rPr>
                 <w:noProof/>
                 <w:webHidden/>
+                <w:sz w:val="26"/>
+                <w:szCs w:val="26"/>
               </w:rPr>
               <w:fldChar w:fldCharType="begin"/>
             </w:r>
@@ -2396,6 +2739,8 @@
               <w:rPr>
                 <w:noProof/>
                 <w:webHidden/>
+                <w:sz w:val="26"/>
+                <w:szCs w:val="26"/>
               </w:rPr>
               <w:instrText xml:space="preserve"> PAGEREF _Toc199266180 \h </w:instrText>
             </w:r>
@@ -2403,12 +2748,16 @@
               <w:rPr>
                 <w:noProof/>
                 <w:webHidden/>
+                <w:sz w:val="26"/>
+                <w:szCs w:val="26"/>
               </w:rPr>
             </w:r>
             <w:r>
               <w:rPr>
                 <w:noProof/>
                 <w:webHidden/>
+                <w:sz w:val="26"/>
+                <w:szCs w:val="26"/>
               </w:rPr>
               <w:fldChar w:fldCharType="separate"/>
             </w:r>
@@ -2416,6 +2765,8 @@
               <w:rPr>
                 <w:noProof/>
                 <w:webHidden/>
+                <w:sz w:val="26"/>
+                <w:szCs w:val="26"/>
               </w:rPr>
               <w:t>23</w:t>
             </w:r>
@@ -2423,6 +2774,8 @@
               <w:rPr>
                 <w:noProof/>
                 <w:webHidden/>
+                <w:sz w:val="26"/>
+                <w:szCs w:val="26"/>
               </w:rPr>
               <w:fldChar w:fldCharType="end"/>
             </w:r>
@@ -2440,8 +2793,8 @@
               <w:caps w:val="0"/>
               <w:noProof/>
               <w:kern w:val="2"/>
-              <w:sz w:val="24"/>
-              <w:szCs w:val="24"/>
+              <w:sz w:val="26"/>
+              <w:szCs w:val="26"/>
               <w14:ligatures w14:val="standardContextual"/>
             </w:rPr>
           </w:pPr>
@@ -2450,6 +2803,8 @@
               <w:rPr>
                 <w:rStyle w:val="afd"/>
                 <w:noProof/>
+                <w:sz w:val="26"/>
+                <w:szCs w:val="26"/>
               </w:rPr>
               <w:t>Список использованных источников</w:t>
             </w:r>
@@ -2457,6 +2812,8 @@
               <w:rPr>
                 <w:noProof/>
                 <w:webHidden/>
+                <w:sz w:val="26"/>
+                <w:szCs w:val="26"/>
               </w:rPr>
               <w:tab/>
             </w:r>
@@ -2464,6 +2821,8 @@
               <w:rPr>
                 <w:noProof/>
                 <w:webHidden/>
+                <w:sz w:val="26"/>
+                <w:szCs w:val="26"/>
               </w:rPr>
               <w:fldChar w:fldCharType="begin"/>
             </w:r>
@@ -2471,6 +2830,8 @@
               <w:rPr>
                 <w:noProof/>
                 <w:webHidden/>
+                <w:sz w:val="26"/>
+                <w:szCs w:val="26"/>
               </w:rPr>
               <w:instrText xml:space="preserve"> PAGEREF _Toc199266181 \h </w:instrText>
             </w:r>
@@ -2478,12 +2839,16 @@
               <w:rPr>
                 <w:noProof/>
                 <w:webHidden/>
+                <w:sz w:val="26"/>
+                <w:szCs w:val="26"/>
               </w:rPr>
             </w:r>
             <w:r>
               <w:rPr>
                 <w:noProof/>
                 <w:webHidden/>
+                <w:sz w:val="26"/>
+                <w:szCs w:val="26"/>
               </w:rPr>
               <w:fldChar w:fldCharType="separate"/>
             </w:r>
@@ -2491,6 +2856,8 @@
               <w:rPr>
                 <w:noProof/>
                 <w:webHidden/>
+                <w:sz w:val="26"/>
+                <w:szCs w:val="26"/>
               </w:rPr>
               <w:t>25</w:t>
             </w:r>
@@ -2498,6 +2865,8 @@
               <w:rPr>
                 <w:noProof/>
                 <w:webHidden/>
+                <w:sz w:val="26"/>
+                <w:szCs w:val="26"/>
               </w:rPr>
               <w:fldChar w:fldCharType="end"/>
             </w:r>
@@ -2515,8 +2884,8 @@
               <w:caps w:val="0"/>
               <w:noProof/>
               <w:kern w:val="2"/>
-              <w:sz w:val="24"/>
-              <w:szCs w:val="24"/>
+              <w:sz w:val="26"/>
+              <w:szCs w:val="26"/>
               <w14:ligatures w14:val="standardContextual"/>
             </w:rPr>
           </w:pPr>
@@ -2525,6 +2894,8 @@
               <w:rPr>
                 <w:rStyle w:val="afd"/>
                 <w:noProof/>
+                <w:sz w:val="26"/>
+                <w:szCs w:val="26"/>
               </w:rPr>
               <w:t>Приложение А</w:t>
             </w:r>
@@ -2532,6 +2903,8 @@
               <w:rPr>
                 <w:noProof/>
                 <w:webHidden/>
+                <w:sz w:val="26"/>
+                <w:szCs w:val="26"/>
               </w:rPr>
               <w:tab/>
             </w:r>
@@ -2539,6 +2912,8 @@
               <w:rPr>
                 <w:noProof/>
                 <w:webHidden/>
+                <w:sz w:val="26"/>
+                <w:szCs w:val="26"/>
               </w:rPr>
               <w:fldChar w:fldCharType="begin"/>
             </w:r>
@@ -2546,6 +2921,8 @@
               <w:rPr>
                 <w:noProof/>
                 <w:webHidden/>
+                <w:sz w:val="26"/>
+                <w:szCs w:val="26"/>
               </w:rPr>
               <w:instrText xml:space="preserve"> PAGEREF _Toc199266182 \h </w:instrText>
             </w:r>
@@ -2553,12 +2930,16 @@
               <w:rPr>
                 <w:noProof/>
                 <w:webHidden/>
+                <w:sz w:val="26"/>
+                <w:szCs w:val="26"/>
               </w:rPr>
             </w:r>
             <w:r>
               <w:rPr>
                 <w:noProof/>
                 <w:webHidden/>
+                <w:sz w:val="26"/>
+                <w:szCs w:val="26"/>
               </w:rPr>
               <w:fldChar w:fldCharType="separate"/>
             </w:r>
@@ -2566,6 +2947,8 @@
               <w:rPr>
                 <w:noProof/>
                 <w:webHidden/>
+                <w:sz w:val="26"/>
+                <w:szCs w:val="26"/>
               </w:rPr>
               <w:t>26</w:t>
             </w:r>
@@ -2573,6 +2956,8 @@
               <w:rPr>
                 <w:noProof/>
                 <w:webHidden/>
+                <w:sz w:val="26"/>
+                <w:szCs w:val="26"/>
               </w:rPr>
               <w:fldChar w:fldCharType="end"/>
             </w:r>
@@ -2590,8 +2975,8 @@
               <w:caps w:val="0"/>
               <w:noProof/>
               <w:kern w:val="2"/>
-              <w:sz w:val="24"/>
-              <w:szCs w:val="24"/>
+              <w:sz w:val="26"/>
+              <w:szCs w:val="26"/>
               <w14:ligatures w14:val="standardContextual"/>
             </w:rPr>
           </w:pPr>
@@ -2600,6 +2985,8 @@
               <w:rPr>
                 <w:rStyle w:val="afd"/>
                 <w:noProof/>
+                <w:sz w:val="26"/>
+                <w:szCs w:val="26"/>
               </w:rPr>
               <w:t>Приложение Б</w:t>
             </w:r>
@@ -2607,6 +2994,8 @@
               <w:rPr>
                 <w:noProof/>
                 <w:webHidden/>
+                <w:sz w:val="26"/>
+                <w:szCs w:val="26"/>
               </w:rPr>
               <w:tab/>
             </w:r>
@@ -2614,6 +3003,8 @@
               <w:rPr>
                 <w:noProof/>
                 <w:webHidden/>
+                <w:sz w:val="26"/>
+                <w:szCs w:val="26"/>
               </w:rPr>
               <w:fldChar w:fldCharType="begin"/>
             </w:r>
@@ -2621,6 +3012,8 @@
               <w:rPr>
                 <w:noProof/>
                 <w:webHidden/>
+                <w:sz w:val="26"/>
+                <w:szCs w:val="26"/>
               </w:rPr>
               <w:instrText xml:space="preserve"> PAGEREF _Toc199266183 \h </w:instrText>
             </w:r>
@@ -2628,12 +3021,16 @@
               <w:rPr>
                 <w:noProof/>
                 <w:webHidden/>
+                <w:sz w:val="26"/>
+                <w:szCs w:val="26"/>
               </w:rPr>
             </w:r>
             <w:r>
               <w:rPr>
                 <w:noProof/>
                 <w:webHidden/>
+                <w:sz w:val="26"/>
+                <w:szCs w:val="26"/>
               </w:rPr>
               <w:fldChar w:fldCharType="separate"/>
             </w:r>
@@ -2641,6 +3038,8 @@
               <w:rPr>
                 <w:noProof/>
                 <w:webHidden/>
+                <w:sz w:val="26"/>
+                <w:szCs w:val="26"/>
               </w:rPr>
               <w:t>33</w:t>
             </w:r>
@@ -2648,21 +3047,25 @@
               <w:rPr>
                 <w:noProof/>
                 <w:webHidden/>
+                <w:sz w:val="26"/>
+                <w:szCs w:val="26"/>
               </w:rPr>
               <w:fldChar w:fldCharType="end"/>
             </w:r>
           </w:hyperlink>
         </w:p>
         <w:p>
+          <w:pPr>
+            <w:ind w:firstLine="0"/>
+          </w:pPr>
           <w:r>
             <w:rPr>
               <w:b/>
               <w:bCs/>
               <w:noProof/>
-              <w:sz w:val="36"/>
-              <w:szCs w:val="36"/>
+              <w:sz w:val="32"/>
+              <w:szCs w:val="32"/>
             </w:rPr>
-            <w:lastRenderedPageBreak/>
             <w:fldChar w:fldCharType="end"/>
           </w:r>
         </w:p>
@@ -6171,27 +6574,14 @@
       <w:r>
         <w:t xml:space="preserve">Рисунок А. </w:t>
       </w:r>
-      <w:r>
-        <w:fldChar w:fldCharType="begin"/>
-      </w:r>
-      <w:r>
-        <w:instrText xml:space="preserve"> SEQ Рисунок_А. \* ARABIC </w:instrText>
-      </w:r>
-      <w:r>
-        <w:fldChar w:fldCharType="separate"/>
-      </w:r>
-      <w:r>
-        <w:rPr>
-          <w:noProof/>
-        </w:rPr>
-        <w:t>1</w:t>
-      </w:r>
-      <w:r>
-        <w:rPr>
-          <w:noProof/>
-        </w:rPr>
-        <w:fldChar w:fldCharType="end"/>
-      </w:r>
+      <w:fldSimple w:instr=" SEQ Рисунок_А. \* ARABIC ">
+        <w:r>
+          <w:rPr>
+            <w:noProof/>
+          </w:rPr>
+          <w:t>1</w:t>
+        </w:r>
+      </w:fldSimple>
       <w:r>
         <w:t xml:space="preserve"> Главное меню</w:t>
       </w:r>
@@ -6251,27 +6641,14 @@
       <w:r>
         <w:t xml:space="preserve">Рисунок А. </w:t>
       </w:r>
-      <w:r>
-        <w:fldChar w:fldCharType="begin"/>
-      </w:r>
-      <w:r>
-        <w:instrText xml:space="preserve"> SEQ Рисунок_А. \* ARABIC </w:instrText>
-      </w:r>
-      <w:r>
-        <w:fldChar w:fldCharType="separate"/>
-      </w:r>
-      <w:r>
-        <w:rPr>
-          <w:noProof/>
-        </w:rPr>
-        <w:t>2</w:t>
-      </w:r>
-      <w:r>
-        <w:rPr>
-          <w:noProof/>
-        </w:rPr>
-        <w:fldChar w:fldCharType="end"/>
-      </w:r>
+      <w:fldSimple w:instr=" SEQ Рисунок_А. \* ARABIC ">
+        <w:r>
+          <w:rPr>
+            <w:noProof/>
+          </w:rPr>
+          <w:t>2</w:t>
+        </w:r>
+      </w:fldSimple>
       <w:r>
         <w:t xml:space="preserve"> Настройки</w:t>
       </w:r>
@@ -6331,27 +6708,14 @@
       <w:r>
         <w:t xml:space="preserve">Рисунок А. </w:t>
       </w:r>
-      <w:r>
-        <w:fldChar w:fldCharType="begin"/>
-      </w:r>
-      <w:r>
-        <w:instrText xml:space="preserve"> SEQ Рисунок_А. \* ARABIC </w:instrText>
-      </w:r>
-      <w:r>
-        <w:fldChar w:fldCharType="separate"/>
-      </w:r>
-      <w:r>
-        <w:rPr>
-          <w:noProof/>
-        </w:rPr>
-        <w:t>3</w:t>
-      </w:r>
-      <w:r>
-        <w:rPr>
-          <w:noProof/>
-        </w:rPr>
-        <w:fldChar w:fldCharType="end"/>
-      </w:r>
+      <w:fldSimple w:instr=" SEQ Рисунок_А. \* ARABIC ">
+        <w:r>
+          <w:rPr>
+            <w:noProof/>
+          </w:rPr>
+          <w:t>3</w:t>
+        </w:r>
+      </w:fldSimple>
       <w:r>
         <w:t xml:space="preserve"> Регистрация</w:t>
       </w:r>
@@ -6411,27 +6775,14 @@
       <w:r>
         <w:t xml:space="preserve">Рисунок А. </w:t>
       </w:r>
-      <w:r>
-        <w:fldChar w:fldCharType="begin"/>
-      </w:r>
-      <w:r>
-        <w:instrText xml:space="preserve"> SEQ Рисунок_А. \* ARABIC </w:instrText>
-      </w:r>
-      <w:r>
-        <w:fldChar w:fldCharType="separate"/>
-      </w:r>
-      <w:r>
-        <w:rPr>
-          <w:noProof/>
-        </w:rPr>
-        <w:t>4</w:t>
-      </w:r>
-      <w:r>
-        <w:rPr>
-          <w:noProof/>
-        </w:rPr>
-        <w:fldChar w:fldCharType="end"/>
-      </w:r>
+      <w:fldSimple w:instr=" SEQ Рисунок_А. \* ARABIC ">
+        <w:r>
+          <w:rPr>
+            <w:noProof/>
+          </w:rPr>
+          <w:t>4</w:t>
+        </w:r>
+      </w:fldSimple>
       <w:r>
         <w:t xml:space="preserve"> Страница создания новой анкеты</w:t>
       </w:r>
@@ -6495,27 +6846,14 @@
       <w:r>
         <w:t xml:space="preserve">Рисунок А. </w:t>
       </w:r>
-      <w:r>
-        <w:fldChar w:fldCharType="begin"/>
-      </w:r>
-      <w:r>
-        <w:instrText xml:space="preserve"> SEQ Рисунок_А. \* ARABIC </w:instrText>
-      </w:r>
-      <w:r>
-        <w:fldChar w:fldCharType="separate"/>
-      </w:r>
-      <w:r>
-        <w:rPr>
-          <w:noProof/>
-        </w:rPr>
-        <w:t>5</w:t>
-      </w:r>
-      <w:r>
-        <w:rPr>
-          <w:noProof/>
-        </w:rPr>
-        <w:fldChar w:fldCharType="end"/>
-      </w:r>
+      <w:fldSimple w:instr=" SEQ Рисунок_А. \* ARABIC ">
+        <w:r>
+          <w:rPr>
+            <w:noProof/>
+          </w:rPr>
+          <w:t>5</w:t>
+        </w:r>
+      </w:fldSimple>
       <w:r>
         <w:t xml:space="preserve"> </w:t>
       </w:r>
@@ -17692,8 +18030,9 @@
   </w:style>
   <w:style w:type="character" w:default="1" w:styleId="a3">
     <w:name w:val="Default Paragraph Font"/>
+    <w:uiPriority w:val="1"/>
     <w:semiHidden/>
-    <w:rsid w:val="0040230B"/>
+    <w:unhideWhenUsed/>
   </w:style>
   <w:style w:type="table" w:default="1" w:styleId="a4">
     <w:name w:val="Normal Table"/>
@@ -17712,8 +18051,9 @@
   </w:style>
   <w:style w:type="numbering" w:default="1" w:styleId="a5">
     <w:name w:val="No List"/>
+    <w:uiPriority w:val="99"/>
     <w:semiHidden/>
-    <w:rsid w:val="0040230B"/>
+    <w:unhideWhenUsed/>
   </w:style>
   <w:style w:type="character" w:customStyle="1" w:styleId="13">
     <w:name w:val="Заголовок 1 Знак"/>
@@ -18500,7 +18840,7 @@
     <w:rsid w:val="0040230B"/>
     <w:pPr>
       <w:numPr>
-        <w:numId w:val="87"/>
+        <w:numId w:val="80"/>
       </w:numPr>
     </w:pPr>
   </w:style>
@@ -18605,7 +18945,7 @@
     <w:rsid w:val="0040230B"/>
     <w:pPr>
       <w:numPr>
-        <w:numId w:val="89"/>
+        <w:numId w:val="82"/>
       </w:numPr>
     </w:pPr>
   </w:style>
@@ -18713,8 +19053,8 @@
       <w14:ligatures w14:val="none"/>
     </w:rPr>
   </w:style>
-  <w:style w:type="paragraph" w:customStyle="1" w:styleId="BodyText2">
-    <w:name w:val="Body Text 2"/>
+  <w:style w:type="paragraph" w:customStyle="1" w:styleId="210">
+    <w:name w:val="Основной текст 21"/>
     <w:basedOn w:val="a2"/>
     <w:rsid w:val="0040230B"/>
     <w:pPr>
@@ -18748,7 +19088,7 @@
     </w:rPr>
   </w:style>
   <w:style w:type="character" w:customStyle="1" w:styleId="aff4">
-    <w:name w:val="Обычный (веб) Знак"/>
+    <w:name w:val="Обычный (Интернет) Знак"/>
     <w:link w:val="aff3"/>
     <w:uiPriority w:val="99"/>
     <w:semiHidden/>

</xml_diff>